<commit_message>
last pyhon excel comparisons
</commit_message>
<xml_diff>
--- a/Comparison excel - python/Tesera excel gypsy/1469517c.docx
+++ b/Comparison excel - python/Tesera excel gypsy/1469517c.docx
@@ -5486,8 +5486,6 @@
       <w:r>
         <w:t>Excel Gypsy</w:t>
       </w:r>
-      <w:bookmarkStart w:id="1" w:name="_GoBack"/>
-      <w:bookmarkEnd w:id="1"/>
     </w:p>
     <w:p>
       <w:r>
@@ -5536,9 +5534,9 @@
           </wp:inline>
         </w:drawing>
       </w:r>
+      <w:bookmarkStart w:id="1" w:name="_GoBack"/>
+      <w:bookmarkEnd w:id="1"/>
     </w:p>
-    <w:p/>
-    <w:p/>
     <w:sectPr>
       <w:pgSz w:w="12240" w:h="15840"/>
       <w:pgMar w:top="1440" w:right="1440" w:bottom="1440" w:left="1440" w:header="708" w:footer="708" w:gutter="0"/>

</xml_diff>